<commit_message>
pre final v5 hope the last
</commit_message>
<xml_diff>
--- a/доповідь диплом.docx
+++ b/доповідь диплом.docx
@@ -1350,309 +1350,30 @@
     <w:p>
       <w:pPr>
         <w:pStyle w:val="Default"/>
-      </w:pPr>
-    </w:p>
-    <w:p>
-      <w:pPr>
-        <w:pStyle w:val="Default"/>
-      </w:pPr>
-      <w:r>
+        <w:ind w:firstLine="0"/>
+        <w:rPr>
+          <w:lang w:eastAsia="uk-UA"/>
+        </w:rPr>
+      </w:pPr>
+    </w:p>
+    <w:p>
+      <w:pPr>
+        <w:pStyle w:val="Default"/>
+        <w:rPr>
+          <w:lang w:eastAsia="uk-UA"/>
+        </w:rPr>
+      </w:pPr>
+      <w:r>
+        <w:rPr>
+          <w:lang w:eastAsia="uk-UA"/>
+        </w:rPr>
         <w:t>Слайд 1</w:t>
       </w:r>
       <w:r>
+        <w:rPr>
+          <w:lang w:eastAsia="uk-UA"/>
+        </w:rPr>
         <w:t>3</w:t>
-      </w:r>
-      <w:r>
-        <w:t xml:space="preserve"> </w:t>
-      </w:r>
-      <w:r>
-        <w:rPr>
-          <w:highlight w:val="yellow"/>
-        </w:rPr>
-        <w:t>(оцей слайд можна викинути</w:t>
-      </w:r>
-      <w:r>
-        <w:rPr>
-          <w:highlight w:val="yellow"/>
-        </w:rPr>
-        <w:t>, щоб точно вкластися у 7 хвилин</w:t>
-      </w:r>
-      <w:r>
-        <w:rPr>
-          <w:highlight w:val="yellow"/>
-        </w:rPr>
-        <w:t>)</w:t>
-      </w:r>
-    </w:p>
-    <w:p>
-      <w:pPr>
-        <w:pStyle w:val="Default"/>
-      </w:pPr>
-    </w:p>
-    <w:p>
-      <w:pPr>
-        <w:pStyle w:val="Default"/>
-      </w:pPr>
-      <w:r>
-        <w:t xml:space="preserve">Важливим аспектом створення програмного продукту є тестування. </w:t>
-      </w:r>
-      <w:r>
-        <w:rPr>
-          <w:lang w:val="en-US"/>
-        </w:rPr>
-        <w:t xml:space="preserve">DevOps </w:t>
-      </w:r>
-      <w:r>
-        <w:t xml:space="preserve">забезпечує різні стратегії розгортання для </w:t>
-      </w:r>
-      <w:r>
-        <w:rPr>
-          <w:lang w:val="en-US"/>
-        </w:rPr>
-        <w:t>QA</w:t>
-      </w:r>
-      <w:r>
-        <w:t xml:space="preserve"> (тестувальника)</w:t>
-      </w:r>
-      <w:r>
-        <w:t>.</w:t>
-      </w:r>
-    </w:p>
-    <w:p>
-      <w:pPr>
-        <w:pStyle w:val="Default"/>
-      </w:pPr>
-    </w:p>
-    <w:p>
-      <w:pPr>
-        <w:pStyle w:val="Default"/>
-        <w:rPr>
-          <w:lang w:eastAsia="uk-UA"/>
-        </w:rPr>
-      </w:pPr>
-      <w:r>
-        <w:rPr>
-          <w:i/>
-          <w:iCs/>
-          <w:lang w:val="en-US" w:eastAsia="uk-UA"/>
-        </w:rPr>
-        <w:t>Blue/Green</w:t>
-      </w:r>
-      <w:r>
-        <w:rPr>
-          <w:lang w:eastAsia="uk-UA"/>
-        </w:rPr>
-        <w:t xml:space="preserve">: стратегія </w:t>
-      </w:r>
-      <w:r>
-        <w:rPr>
-          <w:lang w:eastAsia="uk-UA"/>
-        </w:rPr>
-        <w:t xml:space="preserve">зображена на слайді, вона </w:t>
-      </w:r>
-      <w:r>
-        <w:rPr>
-          <w:lang w:eastAsia="uk-UA"/>
-        </w:rPr>
-        <w:t>передбачає створення двох ідентичних</w:t>
-      </w:r>
-      <w:r>
-        <w:rPr>
-          <w:lang w:eastAsia="uk-UA"/>
-        </w:rPr>
-        <w:t xml:space="preserve"> виробничих</w:t>
-      </w:r>
-      <w:r>
-        <w:rPr>
-          <w:lang w:eastAsia="uk-UA"/>
-        </w:rPr>
-        <w:t xml:space="preserve"> середовищ (</w:t>
-      </w:r>
-      <w:r>
-        <w:rPr>
-          <w:i/>
-          <w:iCs/>
-          <w:lang w:val="en-US" w:eastAsia="uk-UA"/>
-        </w:rPr>
-        <w:t>blue</w:t>
-      </w:r>
-      <w:r>
-        <w:rPr>
-          <w:lang w:eastAsia="uk-UA"/>
-        </w:rPr>
-        <w:t xml:space="preserve"> та </w:t>
-      </w:r>
-      <w:r>
-        <w:rPr>
-          <w:i/>
-          <w:iCs/>
-          <w:lang w:val="en-US" w:eastAsia="uk-UA"/>
-        </w:rPr>
-        <w:t>green</w:t>
-      </w:r>
-      <w:r>
-        <w:rPr>
-          <w:lang w:eastAsia="uk-UA"/>
-        </w:rPr>
-        <w:t>). Одне середовище активне, а інше використовується для розгортання нової версії.</w:t>
-      </w:r>
-      <w:r>
-        <w:rPr>
-          <w:lang w:eastAsia="uk-UA"/>
-        </w:rPr>
-        <w:t xml:space="preserve"> Для релізу нової версії ми розгортаємо його в неактивне середовище, де можна виконати тестування, не втручаючись у роботу користувачів</w:t>
-      </w:r>
-      <w:r>
-        <w:rPr>
-          <w:lang w:eastAsia="uk-UA"/>
-        </w:rPr>
-        <w:t>.</w:t>
-      </w:r>
-    </w:p>
-    <w:p>
-      <w:pPr>
-        <w:pStyle w:val="Default"/>
-        <w:rPr>
-          <w:lang w:eastAsia="uk-UA"/>
-        </w:rPr>
-      </w:pPr>
-    </w:p>
-    <w:p>
-      <w:pPr>
-        <w:pStyle w:val="Default"/>
-      </w:pPr>
-      <w:r>
-        <w:t>Шаблон синьо-зеленого розгортання дуже простий в реалізації і може значн</w:t>
-      </w:r>
-      <w:r>
-        <w:t>о підвищити безпечність релізу ПЗ</w:t>
-      </w:r>
-      <w:r>
-        <w:t>. Є інші</w:t>
-      </w:r>
-      <w:r>
-        <w:t>:</w:t>
-      </w:r>
-    </w:p>
-    <w:p>
-      <w:pPr>
-        <w:pStyle w:val="Default"/>
-      </w:pPr>
-    </w:p>
-    <w:p>
-      <w:pPr>
-        <w:pStyle w:val="Default"/>
-        <w:rPr>
-          <w:lang w:eastAsia="uk-UA"/>
-        </w:rPr>
-      </w:pPr>
-      <w:r>
-        <w:rPr>
-          <w:lang w:eastAsia="uk-UA"/>
-        </w:rPr>
-        <w:t>На рисунку нижче представлені групи середовищ</w:t>
-      </w:r>
-      <w:r>
-        <w:rPr>
-          <w:lang w:eastAsia="uk-UA"/>
-        </w:rPr>
-        <w:t xml:space="preserve"> стратегії </w:t>
-      </w:r>
-      <w:r>
-        <w:rPr>
-          <w:lang w:val="en-US" w:eastAsia="uk-UA"/>
-        </w:rPr>
-        <w:t>canary</w:t>
-      </w:r>
-      <w:r>
-        <w:rPr>
-          <w:lang w:eastAsia="uk-UA"/>
-        </w:rPr>
-        <w:t xml:space="preserve">, створені в компанії </w:t>
-      </w:r>
-      <w:r>
-        <w:rPr>
-          <w:lang w:val="en-US" w:eastAsia="uk-UA"/>
-        </w:rPr>
-        <w:t>Facebook</w:t>
-      </w:r>
-      <w:r>
-        <w:rPr>
-          <w:lang w:eastAsia="uk-UA"/>
-        </w:rPr>
-        <w:t>, які використовувалися для підтримки цього шаблона.</w:t>
-      </w:r>
-    </w:p>
-    <w:p>
-      <w:pPr>
-        <w:pStyle w:val="Default"/>
-        <w:rPr>
-          <w:lang w:eastAsia="uk-UA"/>
-        </w:rPr>
-      </w:pPr>
-      <w:r>
-        <w:rPr>
-          <w:lang w:eastAsia="uk-UA"/>
-        </w:rPr>
-        <w:t>Канарковий</w:t>
-      </w:r>
-      <w:r>
-        <w:rPr>
-          <w:lang w:eastAsia="uk-UA"/>
-        </w:rPr>
-        <w:t xml:space="preserve"> При використанні цієї стратегії нова версія спочатку розгортається на невелику частину продуктивних ресурс</w:t>
-      </w:r>
-      <w:r>
-        <w:rPr>
-          <w:lang w:eastAsia="uk-UA"/>
-        </w:rPr>
-        <w:t>ів</w:t>
-      </w:r>
-      <w:r>
-        <w:rPr>
-          <w:lang w:eastAsia="uk-UA"/>
-        </w:rPr>
-        <w:t>. Якщо нова версія працює коректн</w:t>
-      </w:r>
-      <w:r>
-        <w:rPr>
-          <w:lang w:eastAsia="uk-UA"/>
-        </w:rPr>
-        <w:t>о</w:t>
-      </w:r>
-      <w:r>
-        <w:rPr>
-          <w:lang w:eastAsia="uk-UA"/>
-        </w:rPr>
-        <w:t>, вона поступово розгортається на решту ресурсів.</w:t>
-      </w:r>
-    </w:p>
-    <w:p>
-      <w:pPr>
-        <w:pStyle w:val="Default"/>
-        <w:rPr>
-          <w:lang w:eastAsia="uk-UA"/>
-        </w:rPr>
-      </w:pPr>
-    </w:p>
-    <w:p>
-      <w:pPr>
-        <w:pStyle w:val="Default"/>
-        <w:rPr>
-          <w:lang w:eastAsia="uk-UA"/>
-        </w:rPr>
-      </w:pPr>
-      <w:r>
-        <w:rPr>
-          <w:lang w:eastAsia="uk-UA"/>
-        </w:rPr>
-        <w:t>Слайд 1</w:t>
-      </w:r>
-      <w:r>
-        <w:rPr>
-          <w:lang w:eastAsia="uk-UA"/>
-        </w:rPr>
-        <w:t>4</w:t>
       </w:r>
     </w:p>
     <w:p>
@@ -2394,6 +2115,7 @@
   <w:style w:type="character" w:default="1" w:styleId="a0">
     <w:name w:val="Default Paragraph Font"/>
     <w:uiPriority w:val="1"/>
+    <w:semiHidden/>
     <w:unhideWhenUsed/>
   </w:style>
   <w:style w:type="table" w:default="1" w:styleId="a1">

</xml_diff>